<commit_message>
updated analysis report. Added assignments.
</commit_message>
<xml_diff>
--- a/NNNS_Analysis_Report.docx
+++ b/NNNS_Analysis_Report.docx
@@ -1,6 +1,6 @@
 
 <file path=word/document.xml><?xml version="1.0" encoding="utf-8"?>
-<w:document xmlns:wpc="http://schemas.microsoft.com/office/word/2010/wordprocessingCanvas" xmlns:cx="http://schemas.microsoft.com/office/drawing/2014/chartex" xmlns:cx1="http://schemas.microsoft.com/office/drawing/2015/9/8/chartex" xmlns:cx2="http://schemas.microsoft.com/office/drawing/2015/10/21/chartex" xmlns:cx3="http://schemas.microsoft.com/office/drawing/2016/5/9/chartex" xmlns:cx4="http://schemas.microsoft.com/office/drawing/2016/5/10/chartex" xmlns:cx5="http://schemas.microsoft.com/office/drawing/2016/5/11/chartex" xmlns:cx6="http://schemas.microsoft.com/office/drawing/2016/5/12/chartex" xmlns:cx7="http://schemas.microsoft.com/office/drawing/2016/5/13/chartex" xmlns:cx8="http://schemas.microsoft.com/office/drawing/2016/5/14/chartex" xmlns:mc="http://schemas.openxmlformats.org/markup-compatibility/2006" xmlns:aink="http://schemas.microsoft.com/office/drawing/2016/ink" xmlns:am3d="http://schemas.microsoft.com/office/drawing/2017/model3d" xmlns:o="urn:schemas-microsoft-com:office:office" xmlns:r="http://schemas.openxmlformats.org/officeDocument/2006/relationships" xmlns:m="http://schemas.openxmlformats.org/officeDocument/2006/math" xmlns:v="urn:schemas-microsoft-com:vml" xmlns:wp14="http://schemas.microsoft.com/office/word/2010/wordprocessingDrawing" xmlns:wp="http://schemas.openxmlformats.org/drawingml/2006/wordprocessingDrawing" xmlns:w10="urn:schemas-microsoft-com:office:word" xmlns:w="http://schemas.openxmlformats.org/wordprocessingml/2006/main" xmlns:w14="http://schemas.microsoft.com/office/word/2010/wordml" xmlns:w15="http://schemas.microsoft.com/office/word/2012/wordml" xmlns:w16cid="http://schemas.microsoft.com/office/word/2016/wordml/cid" xmlns:w16se="http://schemas.microsoft.com/office/word/2015/wordml/symex" xmlns:wpg="http://schemas.microsoft.com/office/word/2010/wordprocessingGroup" xmlns:wpi="http://schemas.microsoft.com/office/word/2010/wordprocessingInk" xmlns:wne="http://schemas.microsoft.com/office/word/2006/wordml" xmlns:wps="http://schemas.microsoft.com/office/word/2010/wordprocessingShape" mc:Ignorable="w14 w15 w16se w16cid wp14">
+<w:document xmlns:wpc="http://schemas.microsoft.com/office/word/2010/wordprocessingCanvas" xmlns:cx="http://schemas.microsoft.com/office/drawing/2014/chartex" xmlns:cx1="http://schemas.microsoft.com/office/drawing/2015/9/8/chartex" xmlns:cx2="http://schemas.microsoft.com/office/drawing/2015/10/21/chartex" xmlns:cx3="http://schemas.microsoft.com/office/drawing/2016/5/9/chartex" xmlns:cx4="http://schemas.microsoft.com/office/drawing/2016/5/10/chartex" xmlns:cx5="http://schemas.microsoft.com/office/drawing/2016/5/11/chartex" xmlns:cx6="http://schemas.microsoft.com/office/drawing/2016/5/12/chartex" xmlns:cx7="http://schemas.microsoft.com/office/drawing/2016/5/13/chartex" xmlns:cx8="http://schemas.microsoft.com/office/drawing/2016/5/14/chartex" xmlns:mc="http://schemas.openxmlformats.org/markup-compatibility/2006" xmlns:aink="http://schemas.microsoft.com/office/drawing/2016/ink" xmlns:am3d="http://schemas.microsoft.com/office/drawing/2017/model3d" xmlns:o="urn:schemas-microsoft-com:office:office" xmlns:oel="http://schemas.microsoft.com/office/2019/extlst" xmlns:r="http://schemas.openxmlformats.org/officeDocument/2006/relationships" xmlns:m="http://schemas.openxmlformats.org/officeDocument/2006/math" xmlns:v="urn:schemas-microsoft-com:vml" xmlns:wp14="http://schemas.microsoft.com/office/word/2010/wordprocessingDrawing" xmlns:wp="http://schemas.openxmlformats.org/drawingml/2006/wordprocessingDrawing" xmlns:w10="urn:schemas-microsoft-com:office:word" xmlns:w="http://schemas.openxmlformats.org/wordprocessingml/2006/main" xmlns:w14="http://schemas.microsoft.com/office/word/2010/wordml" xmlns:w15="http://schemas.microsoft.com/office/word/2012/wordml" xmlns:w16cex="http://schemas.microsoft.com/office/word/2018/wordml/cex" xmlns:w16cid="http://schemas.microsoft.com/office/word/2016/wordml/cid" xmlns:w16="http://schemas.microsoft.com/office/word/2018/wordml" xmlns:w16sdtdh="http://schemas.microsoft.com/office/word/2020/wordml/sdtdatahash" xmlns:w16se="http://schemas.microsoft.com/office/word/2015/wordml/symex" xmlns:wpg="http://schemas.microsoft.com/office/word/2010/wordprocessingGroup" xmlns:wpi="http://schemas.microsoft.com/office/word/2010/wordprocessingInk" xmlns:wne="http://schemas.microsoft.com/office/word/2006/wordml" xmlns:wps="http://schemas.microsoft.com/office/word/2010/wordprocessingShape" mc:Ignorable="w14 w15 w16se w16cid w16 w16cex w16sdtdh wp14">
   <w:body>
     <w:p>
       <w:pPr>
@@ -35,173 +35,222 @@
         <w:jc w:val="left"/>
       </w:pPr>
       <w:r>
-        <w:t>Dat</w:t>
-      </w:r>
-      <w:bookmarkStart w:id="0" w:name="_GoBack"/>
+        <w:t>Date: 04 December 2023</w:t>
+      </w:r>
+    </w:p>
+    <w:p>
+      <w:pPr>
+        <w:pStyle w:val="Heading1"/>
+      </w:pPr>
+      <w:bookmarkStart w:id="0" w:name="abstract"/>
+      <w:r>
+        <w:t>Abstract</w:t>
+      </w:r>
       <w:bookmarkEnd w:id="0"/>
-      <w:r>
-        <w:t>e: 04 December 2023</w:t>
-      </w:r>
     </w:p>
     <w:p>
       <w:pPr>
         <w:pStyle w:val="Heading1"/>
       </w:pPr>
-      <w:bookmarkStart w:id="1" w:name="abstract"/>
-      <w:r>
-        <w:t>Abstract</w:t>
+      <w:bookmarkStart w:id="1" w:name="data"/>
+      <w:r>
+        <w:t>Data</w:t>
       </w:r>
       <w:bookmarkEnd w:id="1"/>
     </w:p>
     <w:p>
       <w:pPr>
+        <w:pStyle w:val="BodyText"/>
+        <w:numPr>
+          <w:ilvl w:val="0"/>
+          <w:numId w:val="9"/>
+        </w:numPr>
+      </w:pPr>
+      <w:r>
+        <w:t>Background of the dataset</w:t>
+      </w:r>
+      <w:r>
+        <w:t xml:space="preserve"> (Kline)</w:t>
+      </w:r>
+    </w:p>
+    <w:p>
+      <w:pPr>
         <w:pStyle w:val="Heading1"/>
       </w:pPr>
-      <w:bookmarkStart w:id="2" w:name="data"/>
-      <w:r>
-        <w:t>Data</w:t>
+      <w:bookmarkStart w:id="2" w:name="research-objectives"/>
+      <w:r>
+        <w:t>Research Objectives</w:t>
       </w:r>
       <w:bookmarkEnd w:id="2"/>
     </w:p>
     <w:p>
       <w:pPr>
+        <w:pStyle w:val="BodyText"/>
+        <w:numPr>
+          <w:ilvl w:val="0"/>
+          <w:numId w:val="9"/>
+        </w:numPr>
+      </w:pPr>
+      <w:r>
+        <w:t>Copy and paste from the SAP</w:t>
+      </w:r>
+      <w:r>
+        <w:t xml:space="preserve"> (Kline)</w:t>
+      </w:r>
+    </w:p>
+    <w:p>
+      <w:pPr>
         <w:pStyle w:val="Heading1"/>
       </w:pPr>
-      <w:bookmarkStart w:id="3" w:name="research-objectives"/>
-      <w:r>
-        <w:t>Research Objectives</w:t>
+      <w:bookmarkStart w:id="3" w:name="statistical-methods"/>
+      <w:r>
+        <w:t>Statistical Methods</w:t>
       </w:r>
       <w:bookmarkEnd w:id="3"/>
     </w:p>
     <w:p>
       <w:pPr>
+        <w:pStyle w:val="BodyText"/>
+        <w:numPr>
+          <w:ilvl w:val="0"/>
+          <w:numId w:val="9"/>
+        </w:numPr>
+      </w:pPr>
+      <w:r>
+        <w:t>Copy and paste from the SAP (but not the imputation part), make a note about the imputation being provided by Haojia (Don’t get into the details too much)</w:t>
+      </w:r>
+      <w:r>
+        <w:t xml:space="preserve"> (Sophie)</w:t>
+      </w:r>
+    </w:p>
+    <w:p>
+      <w:pPr>
         <w:pStyle w:val="Heading1"/>
       </w:pPr>
-      <w:bookmarkStart w:id="4" w:name="statistical-methods"/>
-      <w:r>
-        <w:t>Statistical Methods</w:t>
+      <w:bookmarkStart w:id="4" w:name="result"/>
+      <w:r>
+        <w:t>Result</w:t>
       </w:r>
       <w:bookmarkEnd w:id="4"/>
     </w:p>
     <w:p>
       <w:pPr>
+        <w:pStyle w:val="BodyText"/>
+      </w:pPr>
+      <w:r>
+        <w:t>[Summary of results]</w:t>
+      </w:r>
+      <w:r>
+        <w:t xml:space="preserve"> (To each their own)</w:t>
+      </w:r>
+    </w:p>
+    <w:p>
+      <w:pPr>
+        <w:pStyle w:val="Heading2"/>
+      </w:pPr>
+      <w:bookmarkStart w:id="5" w:name="tables-and-figures"/>
+      <w:r>
+        <w:t>Tables and Figures</w:t>
+      </w:r>
+      <w:bookmarkEnd w:id="5"/>
+      <w:r>
+        <w:t xml:space="preserve"> (Sophie)</w:t>
+      </w:r>
+    </w:p>
+    <w:p>
+      <w:pPr>
+        <w:pStyle w:val="BodyText"/>
+      </w:pPr>
+      <w:r>
+        <w:t>Table. Descriptive Summary</w:t>
+      </w:r>
+      <w:r>
+        <w:t xml:space="preserve"> (Sophie)</w:t>
+      </w:r>
+    </w:p>
+    <w:p>
+      <w:pPr>
+        <w:pStyle w:val="BodyText"/>
+      </w:pPr>
+      <w:r>
+        <w:t>Figure. Histogram</w:t>
+      </w:r>
+    </w:p>
+    <w:p>
+      <w:pPr>
+        <w:pStyle w:val="BodyText"/>
+      </w:pPr>
+      <w:r>
+        <w:t>Figure Plots of % Oral Feeds by Pre- and Post-Op Attention Scores</w:t>
+      </w:r>
+    </w:p>
+    <w:p>
+      <w:pPr>
+        <w:pStyle w:val="BodyText"/>
+      </w:pPr>
+      <w:r>
+        <w:t>Table. Odds Ratios from the Regression</w:t>
+      </w:r>
+    </w:p>
+    <w:p>
+      <w:pPr>
+        <w:pStyle w:val="BodyText"/>
+      </w:pPr>
+      <w:r>
+        <w:t>Table. Cox Regression</w:t>
+      </w:r>
+    </w:p>
+    <w:p>
+      <w:pPr>
+        <w:pStyle w:val="BodyText"/>
+      </w:pPr>
+      <w:r>
+        <w:t>Table Pre-Attention Scores results</w:t>
+      </w:r>
+    </w:p>
+    <w:p>
+      <w:pPr>
+        <w:pStyle w:val="BodyText"/>
+      </w:pPr>
+      <w:r>
+        <w:t>Table. Post Attention Score results</w:t>
+      </w:r>
+    </w:p>
+    <w:p>
+      <w:pPr>
         <w:pStyle w:val="Heading1"/>
       </w:pPr>
-      <w:bookmarkStart w:id="5" w:name="result"/>
-      <w:r>
-        <w:t>Result</w:t>
-      </w:r>
-      <w:bookmarkEnd w:id="5"/>
+      <w:bookmarkStart w:id="6" w:name="discussion"/>
+      <w:r>
+        <w:lastRenderedPageBreak/>
+        <w:t>Discussion</w:t>
+      </w:r>
+      <w:bookmarkEnd w:id="6"/>
     </w:p>
     <w:p>
       <w:pPr>
         <w:pStyle w:val="BodyText"/>
       </w:pPr>
-      <w:r>
-        <w:t>[Summary of results]</w:t>
-      </w:r>
+    </w:p>
+    <w:p>
+      <w:pPr>
+        <w:pStyle w:val="Heading1"/>
+      </w:pPr>
+      <w:bookmarkStart w:id="7" w:name="additional-information-for-project-pi"/>
+      <w:r>
+        <w:t xml:space="preserve">Additional Information </w:t>
+      </w:r>
+      <w:bookmarkEnd w:id="7"/>
     </w:p>
     <w:p>
       <w:pPr>
         <w:pStyle w:val="Heading2"/>
       </w:pPr>
-      <w:bookmarkStart w:id="6" w:name="tables-and-figures"/>
-      <w:r>
-        <w:t>Tables and Figures</w:t>
-      </w:r>
-      <w:bookmarkEnd w:id="6"/>
-    </w:p>
-    <w:p>
-      <w:pPr>
-        <w:pStyle w:val="BodyText"/>
-      </w:pPr>
-      <w:r>
-        <w:t>Table. Descriptive Summary</w:t>
-      </w:r>
-    </w:p>
-    <w:p>
-      <w:pPr>
-        <w:pStyle w:val="BodyText"/>
-      </w:pPr>
-      <w:r>
-        <w:t>Figure. Histogram</w:t>
-      </w:r>
-    </w:p>
-    <w:p>
-      <w:pPr>
-        <w:pStyle w:val="BodyText"/>
-      </w:pPr>
-      <w:r>
-        <w:t>Figure Plots of % Oral Feeds by Pre- and Post-Op Attention Scores</w:t>
-      </w:r>
-    </w:p>
-    <w:p>
-      <w:pPr>
-        <w:pStyle w:val="BodyText"/>
-      </w:pPr>
-      <w:r>
-        <w:t>Table. Odds Ratios from the Regression</w:t>
-      </w:r>
-    </w:p>
-    <w:p>
-      <w:pPr>
-        <w:pStyle w:val="BodyText"/>
-      </w:pPr>
-      <w:r>
-        <w:t>Table. Cox Regression</w:t>
-      </w:r>
-    </w:p>
-    <w:p>
-      <w:pPr>
-        <w:pStyle w:val="BodyText"/>
-      </w:pPr>
-      <w:r>
-        <w:t>Table Pre-Attention Scores results</w:t>
-      </w:r>
-    </w:p>
-    <w:p>
-      <w:pPr>
-        <w:pStyle w:val="BodyText"/>
-      </w:pPr>
-      <w:r>
-        <w:t>Table. Post Attention Score results</w:t>
-      </w:r>
-    </w:p>
-    <w:p>
-      <w:pPr>
-        <w:pStyle w:val="Heading1"/>
-      </w:pPr>
-      <w:bookmarkStart w:id="7" w:name="discussion"/>
-      <w:r>
-        <w:t>Discussion</w:t>
-      </w:r>
-      <w:bookmarkEnd w:id="7"/>
-    </w:p>
-    <w:p>
-      <w:pPr>
-        <w:pStyle w:val="BodyText"/>
-      </w:pPr>
-    </w:p>
-    <w:p>
-      <w:pPr>
-        <w:pStyle w:val="Heading1"/>
-      </w:pPr>
-      <w:bookmarkStart w:id="8" w:name="additional-information-for-project-pi"/>
-      <w:r>
-        <w:lastRenderedPageBreak/>
-        <w:t xml:space="preserve">Additional Information </w:t>
+      <w:bookmarkStart w:id="8" w:name="guidelines-for-authorship"/>
+      <w:r>
+        <w:t>Guidelines for Authorship</w:t>
       </w:r>
       <w:bookmarkEnd w:id="8"/>
-    </w:p>
-    <w:p>
-      <w:pPr>
-        <w:pStyle w:val="Heading2"/>
-      </w:pPr>
-      <w:bookmarkStart w:id="9" w:name="guidelines-for-authorship"/>
-      <w:r>
-        <w:t>Guidelines for Authorship</w:t>
-      </w:r>
-      <w:bookmarkEnd w:id="9"/>
     </w:p>
     <w:p>
       <w:pPr>
@@ -234,11 +283,11 @@
       <w:pPr>
         <w:pStyle w:val="Heading2"/>
       </w:pPr>
-      <w:bookmarkStart w:id="10" w:name="acknowledging-ccts-funding"/>
+      <w:bookmarkStart w:id="9" w:name="acknowledging-ccts-funding"/>
       <w:r>
         <w:t>Acknowledging CCTS funding</w:t>
       </w:r>
-      <w:bookmarkEnd w:id="10"/>
+      <w:bookmarkEnd w:id="9"/>
     </w:p>
     <w:p>
       <w:pPr>
@@ -258,7 +307,7 @@
 </file>
 
 <file path=word/endnotes.xml><?xml version="1.0" encoding="utf-8"?>
-<w:endnotes xmlns:wpc="http://schemas.microsoft.com/office/word/2010/wordprocessingCanvas" xmlns:cx="http://schemas.microsoft.com/office/drawing/2014/chartex" xmlns:cx1="http://schemas.microsoft.com/office/drawing/2015/9/8/chartex" xmlns:cx2="http://schemas.microsoft.com/office/drawing/2015/10/21/chartex" xmlns:cx3="http://schemas.microsoft.com/office/drawing/2016/5/9/chartex" xmlns:cx4="http://schemas.microsoft.com/office/drawing/2016/5/10/chartex" xmlns:cx5="http://schemas.microsoft.com/office/drawing/2016/5/11/chartex" xmlns:cx6="http://schemas.microsoft.com/office/drawing/2016/5/12/chartex" xmlns:cx7="http://schemas.microsoft.com/office/drawing/2016/5/13/chartex" xmlns:cx8="http://schemas.microsoft.com/office/drawing/2016/5/14/chartex" xmlns:mc="http://schemas.openxmlformats.org/markup-compatibility/2006" xmlns:aink="http://schemas.microsoft.com/office/drawing/2016/ink" xmlns:am3d="http://schemas.microsoft.com/office/drawing/2017/model3d" xmlns:o="urn:schemas-microsoft-com:office:office" xmlns:r="http://schemas.openxmlformats.org/officeDocument/2006/relationships" xmlns:m="http://schemas.openxmlformats.org/officeDocument/2006/math" xmlns:v="urn:schemas-microsoft-com:vml" xmlns:wp14="http://schemas.microsoft.com/office/word/2010/wordprocessingDrawing" xmlns:wp="http://schemas.openxmlformats.org/drawingml/2006/wordprocessingDrawing" xmlns:w10="urn:schemas-microsoft-com:office:word" xmlns:w="http://schemas.openxmlformats.org/wordprocessingml/2006/main" xmlns:w14="http://schemas.microsoft.com/office/word/2010/wordml" xmlns:w15="http://schemas.microsoft.com/office/word/2012/wordml" xmlns:w16cid="http://schemas.microsoft.com/office/word/2016/wordml/cid" xmlns:w16se="http://schemas.microsoft.com/office/word/2015/wordml/symex" xmlns:wpg="http://schemas.microsoft.com/office/word/2010/wordprocessingGroup" xmlns:wpi="http://schemas.microsoft.com/office/word/2010/wordprocessingInk" xmlns:wne="http://schemas.microsoft.com/office/word/2006/wordml" xmlns:wps="http://schemas.microsoft.com/office/word/2010/wordprocessingShape" mc:Ignorable="w14 w15 w16se w16cid wp14">
+<w:endnotes xmlns:wpc="http://schemas.microsoft.com/office/word/2010/wordprocessingCanvas" xmlns:cx="http://schemas.microsoft.com/office/drawing/2014/chartex" xmlns:cx1="http://schemas.microsoft.com/office/drawing/2015/9/8/chartex" xmlns:cx2="http://schemas.microsoft.com/office/drawing/2015/10/21/chartex" xmlns:cx3="http://schemas.microsoft.com/office/drawing/2016/5/9/chartex" xmlns:cx4="http://schemas.microsoft.com/office/drawing/2016/5/10/chartex" xmlns:cx5="http://schemas.microsoft.com/office/drawing/2016/5/11/chartex" xmlns:cx6="http://schemas.microsoft.com/office/drawing/2016/5/12/chartex" xmlns:cx7="http://schemas.microsoft.com/office/drawing/2016/5/13/chartex" xmlns:cx8="http://schemas.microsoft.com/office/drawing/2016/5/14/chartex" xmlns:mc="http://schemas.openxmlformats.org/markup-compatibility/2006" xmlns:aink="http://schemas.microsoft.com/office/drawing/2016/ink" xmlns:am3d="http://schemas.microsoft.com/office/drawing/2017/model3d" xmlns:o="urn:schemas-microsoft-com:office:office" xmlns:oel="http://schemas.microsoft.com/office/2019/extlst" xmlns:r="http://schemas.openxmlformats.org/officeDocument/2006/relationships" xmlns:m="http://schemas.openxmlformats.org/officeDocument/2006/math" xmlns:v="urn:schemas-microsoft-com:vml" xmlns:wp14="http://schemas.microsoft.com/office/word/2010/wordprocessingDrawing" xmlns:wp="http://schemas.openxmlformats.org/drawingml/2006/wordprocessingDrawing" xmlns:w10="urn:schemas-microsoft-com:office:word" xmlns:w="http://schemas.openxmlformats.org/wordprocessingml/2006/main" xmlns:w14="http://schemas.microsoft.com/office/word/2010/wordml" xmlns:w15="http://schemas.microsoft.com/office/word/2012/wordml" xmlns:w16cex="http://schemas.microsoft.com/office/word/2018/wordml/cex" xmlns:w16cid="http://schemas.microsoft.com/office/word/2016/wordml/cid" xmlns:w16="http://schemas.microsoft.com/office/word/2018/wordml" xmlns:w16sdtdh="http://schemas.microsoft.com/office/word/2020/wordml/sdtdatahash" xmlns:w16se="http://schemas.microsoft.com/office/word/2015/wordml/symex" xmlns:wpg="http://schemas.microsoft.com/office/word/2010/wordprocessingGroup" xmlns:wpi="http://schemas.microsoft.com/office/word/2010/wordprocessingInk" xmlns:wne="http://schemas.microsoft.com/office/word/2006/wordml" xmlns:wps="http://schemas.microsoft.com/office/word/2010/wordprocessingShape" mc:Ignorable="w14 w15 w16se w16cid w16 w16cex w16sdtdh wp14">
   <w:endnote w:type="separator" w:id="-1">
     <w:p>
       <w:pPr>
@@ -283,7 +332,7 @@
 </file>
 
 <file path=word/footnotes.xml><?xml version="1.0" encoding="utf-8"?>
-<w:footnotes xmlns:wpc="http://schemas.microsoft.com/office/word/2010/wordprocessingCanvas" xmlns:cx="http://schemas.microsoft.com/office/drawing/2014/chartex" xmlns:cx1="http://schemas.microsoft.com/office/drawing/2015/9/8/chartex" xmlns:cx2="http://schemas.microsoft.com/office/drawing/2015/10/21/chartex" xmlns:cx3="http://schemas.microsoft.com/office/drawing/2016/5/9/chartex" xmlns:cx4="http://schemas.microsoft.com/office/drawing/2016/5/10/chartex" xmlns:cx5="http://schemas.microsoft.com/office/drawing/2016/5/11/chartex" xmlns:cx6="http://schemas.microsoft.com/office/drawing/2016/5/12/chartex" xmlns:cx7="http://schemas.microsoft.com/office/drawing/2016/5/13/chartex" xmlns:cx8="http://schemas.microsoft.com/office/drawing/2016/5/14/chartex" xmlns:mc="http://schemas.openxmlformats.org/markup-compatibility/2006" xmlns:aink="http://schemas.microsoft.com/office/drawing/2016/ink" xmlns:am3d="http://schemas.microsoft.com/office/drawing/2017/model3d" xmlns:o="urn:schemas-microsoft-com:office:office" xmlns:r="http://schemas.openxmlformats.org/officeDocument/2006/relationships" xmlns:m="http://schemas.openxmlformats.org/officeDocument/2006/math" xmlns:v="urn:schemas-microsoft-com:vml" xmlns:wp14="http://schemas.microsoft.com/office/word/2010/wordprocessingDrawing" xmlns:wp="http://schemas.openxmlformats.org/drawingml/2006/wordprocessingDrawing" xmlns:w10="urn:schemas-microsoft-com:office:word" xmlns:w="http://schemas.openxmlformats.org/wordprocessingml/2006/main" xmlns:w14="http://schemas.microsoft.com/office/word/2010/wordml" xmlns:w15="http://schemas.microsoft.com/office/word/2012/wordml" xmlns:w16cid="http://schemas.microsoft.com/office/word/2016/wordml/cid" xmlns:w16se="http://schemas.microsoft.com/office/word/2015/wordml/symex" xmlns:wpg="http://schemas.microsoft.com/office/word/2010/wordprocessingGroup" xmlns:wpi="http://schemas.microsoft.com/office/word/2010/wordprocessingInk" xmlns:wne="http://schemas.microsoft.com/office/word/2006/wordml" xmlns:wps="http://schemas.microsoft.com/office/word/2010/wordprocessingShape" mc:Ignorable="w14 w15 w16se w16cid wp14">
+<w:footnotes xmlns:wpc="http://schemas.microsoft.com/office/word/2010/wordprocessingCanvas" xmlns:cx="http://schemas.microsoft.com/office/drawing/2014/chartex" xmlns:cx1="http://schemas.microsoft.com/office/drawing/2015/9/8/chartex" xmlns:cx2="http://schemas.microsoft.com/office/drawing/2015/10/21/chartex" xmlns:cx3="http://schemas.microsoft.com/office/drawing/2016/5/9/chartex" xmlns:cx4="http://schemas.microsoft.com/office/drawing/2016/5/10/chartex" xmlns:cx5="http://schemas.microsoft.com/office/drawing/2016/5/11/chartex" xmlns:cx6="http://schemas.microsoft.com/office/drawing/2016/5/12/chartex" xmlns:cx7="http://schemas.microsoft.com/office/drawing/2016/5/13/chartex" xmlns:cx8="http://schemas.microsoft.com/office/drawing/2016/5/14/chartex" xmlns:mc="http://schemas.openxmlformats.org/markup-compatibility/2006" xmlns:aink="http://schemas.microsoft.com/office/drawing/2016/ink" xmlns:am3d="http://schemas.microsoft.com/office/drawing/2017/model3d" xmlns:o="urn:schemas-microsoft-com:office:office" xmlns:oel="http://schemas.microsoft.com/office/2019/extlst" xmlns:r="http://schemas.openxmlformats.org/officeDocument/2006/relationships" xmlns:m="http://schemas.openxmlformats.org/officeDocument/2006/math" xmlns:v="urn:schemas-microsoft-com:vml" xmlns:wp14="http://schemas.microsoft.com/office/word/2010/wordprocessingDrawing" xmlns:wp="http://schemas.openxmlformats.org/drawingml/2006/wordprocessingDrawing" xmlns:w10="urn:schemas-microsoft-com:office:word" xmlns:w="http://schemas.openxmlformats.org/wordprocessingml/2006/main" xmlns:w14="http://schemas.microsoft.com/office/word/2010/wordml" xmlns:w15="http://schemas.microsoft.com/office/word/2012/wordml" xmlns:w16cex="http://schemas.microsoft.com/office/word/2018/wordml/cex" xmlns:w16cid="http://schemas.microsoft.com/office/word/2016/wordml/cid" xmlns:w16="http://schemas.microsoft.com/office/word/2018/wordml" xmlns:w16sdtdh="http://schemas.microsoft.com/office/word/2020/wordml/sdtdatahash" xmlns:w16se="http://schemas.microsoft.com/office/word/2015/wordml/symex" xmlns:wpg="http://schemas.microsoft.com/office/word/2010/wordprocessingGroup" xmlns:wpi="http://schemas.microsoft.com/office/word/2010/wordprocessingInk" xmlns:wne="http://schemas.microsoft.com/office/word/2006/wordml" xmlns:wps="http://schemas.microsoft.com/office/word/2010/wordprocessingShape" mc:Ignorable="w14 w15 w16se w16cid w16 w16cex w16sdtdh wp14">
   <w:footnote w:type="separator" w:id="-1">
     <w:p>
       <w:r>
@@ -302,7 +351,7 @@
 </file>
 
 <file path=word/numbering.xml><?xml version="1.0" encoding="utf-8"?>
-<w:numbering xmlns:wpc="http://schemas.microsoft.com/office/word/2010/wordprocessingCanvas" xmlns:cx="http://schemas.microsoft.com/office/drawing/2014/chartex" xmlns:cx1="http://schemas.microsoft.com/office/drawing/2015/9/8/chartex" xmlns:cx2="http://schemas.microsoft.com/office/drawing/2015/10/21/chartex" xmlns:cx3="http://schemas.microsoft.com/office/drawing/2016/5/9/chartex" xmlns:cx4="http://schemas.microsoft.com/office/drawing/2016/5/10/chartex" xmlns:cx5="http://schemas.microsoft.com/office/drawing/2016/5/11/chartex" xmlns:cx6="http://schemas.microsoft.com/office/drawing/2016/5/12/chartex" xmlns:cx7="http://schemas.microsoft.com/office/drawing/2016/5/13/chartex" xmlns:cx8="http://schemas.microsoft.com/office/drawing/2016/5/14/chartex" xmlns:mc="http://schemas.openxmlformats.org/markup-compatibility/2006" xmlns:aink="http://schemas.microsoft.com/office/drawing/2016/ink" xmlns:am3d="http://schemas.microsoft.com/office/drawing/2017/model3d" xmlns:o="urn:schemas-microsoft-com:office:office" xmlns:r="http://schemas.openxmlformats.org/officeDocument/2006/relationships" xmlns:m="http://schemas.openxmlformats.org/officeDocument/2006/math" xmlns:v="urn:schemas-microsoft-com:vml" xmlns:wp14="http://schemas.microsoft.com/office/word/2010/wordprocessingDrawing" xmlns:wp="http://schemas.openxmlformats.org/drawingml/2006/wordprocessingDrawing" xmlns:w10="urn:schemas-microsoft-com:office:word" xmlns:w="http://schemas.openxmlformats.org/wordprocessingml/2006/main" xmlns:w14="http://schemas.microsoft.com/office/word/2010/wordml" xmlns:w15="http://schemas.microsoft.com/office/word/2012/wordml" xmlns:w16cid="http://schemas.microsoft.com/office/word/2016/wordml/cid" xmlns:w16se="http://schemas.microsoft.com/office/word/2015/wordml/symex" xmlns:wpg="http://schemas.microsoft.com/office/word/2010/wordprocessingGroup" xmlns:wpi="http://schemas.microsoft.com/office/word/2010/wordprocessingInk" xmlns:wne="http://schemas.microsoft.com/office/word/2006/wordml" xmlns:wps="http://schemas.microsoft.com/office/word/2010/wordprocessingShape" mc:Ignorable="w14 w15 w16se w16cid wp14">
+<w:numbering xmlns:wpc="http://schemas.microsoft.com/office/word/2010/wordprocessingCanvas" xmlns:cx="http://schemas.microsoft.com/office/drawing/2014/chartex" xmlns:cx1="http://schemas.microsoft.com/office/drawing/2015/9/8/chartex" xmlns:cx2="http://schemas.microsoft.com/office/drawing/2015/10/21/chartex" xmlns:cx3="http://schemas.microsoft.com/office/drawing/2016/5/9/chartex" xmlns:cx4="http://schemas.microsoft.com/office/drawing/2016/5/10/chartex" xmlns:cx5="http://schemas.microsoft.com/office/drawing/2016/5/11/chartex" xmlns:cx6="http://schemas.microsoft.com/office/drawing/2016/5/12/chartex" xmlns:cx7="http://schemas.microsoft.com/office/drawing/2016/5/13/chartex" xmlns:cx8="http://schemas.microsoft.com/office/drawing/2016/5/14/chartex" xmlns:mc="http://schemas.openxmlformats.org/markup-compatibility/2006" xmlns:aink="http://schemas.microsoft.com/office/drawing/2016/ink" xmlns:am3d="http://schemas.microsoft.com/office/drawing/2017/model3d" xmlns:o="urn:schemas-microsoft-com:office:office" xmlns:oel="http://schemas.microsoft.com/office/2019/extlst" xmlns:r="http://schemas.openxmlformats.org/officeDocument/2006/relationships" xmlns:m="http://schemas.openxmlformats.org/officeDocument/2006/math" xmlns:v="urn:schemas-microsoft-com:vml" xmlns:wp14="http://schemas.microsoft.com/office/word/2010/wordprocessingDrawing" xmlns:wp="http://schemas.openxmlformats.org/drawingml/2006/wordprocessingDrawing" xmlns:w10="urn:schemas-microsoft-com:office:word" xmlns:w="http://schemas.openxmlformats.org/wordprocessingml/2006/main" xmlns:w14="http://schemas.microsoft.com/office/word/2010/wordml" xmlns:w15="http://schemas.microsoft.com/office/word/2012/wordml" xmlns:w16cex="http://schemas.microsoft.com/office/word/2018/wordml/cex" xmlns:w16cid="http://schemas.microsoft.com/office/word/2016/wordml/cid" xmlns:w16="http://schemas.microsoft.com/office/word/2018/wordml" xmlns:w16sdtdh="http://schemas.microsoft.com/office/word/2020/wordml/sdtdatahash" xmlns:w16se="http://schemas.microsoft.com/office/word/2015/wordml/symex" xmlns:wpg="http://schemas.microsoft.com/office/word/2010/wordprocessingGroup" xmlns:wpi="http://schemas.microsoft.com/office/word/2010/wordprocessingInk" xmlns:wne="http://schemas.microsoft.com/office/word/2006/wordml" xmlns:wps="http://schemas.microsoft.com/office/word/2010/wordprocessingShape" mc:Ignorable="w14 w15 w16se w16cid w16 w16cex w16sdtdh wp14">
   <w:abstractNum w:abstractNumId="0" w15:restartNumberingAfterBreak="0">
     <w:nsid w:val="EA454B4C"/>
     <w:multiLevelType w:val="multilevel"/>
@@ -720,35 +769,150 @@
       </w:pPr>
     </w:lvl>
   </w:abstractNum>
-  <w:num w:numId="1">
+  <w:abstractNum w:abstractNumId="4" w15:restartNumberingAfterBreak="0">
+    <w:nsid w:val="7C726517"/>
+    <w:multiLevelType w:val="hybridMultilevel"/>
+    <w:tmpl w:val="5AF2877A"/>
+    <w:lvl w:ilvl="0" w:tplc="11E28666">
+      <w:numFmt w:val="bullet"/>
+      <w:lvlText w:val="-"/>
+      <w:lvlJc w:val="left"/>
+      <w:pPr>
+        <w:ind w:left="720" w:hanging="360"/>
+      </w:pPr>
+      <w:rPr>
+        <w:rFonts w:ascii="Cambria" w:eastAsiaTheme="minorHAnsi" w:hAnsi="Cambria" w:cstheme="minorBidi" w:hint="default"/>
+      </w:rPr>
+    </w:lvl>
+    <w:lvl w:ilvl="1" w:tplc="04090003" w:tentative="1">
+      <w:start w:val="1"/>
+      <w:numFmt w:val="bullet"/>
+      <w:lvlText w:val="o"/>
+      <w:lvlJc w:val="left"/>
+      <w:pPr>
+        <w:ind w:left="1440" w:hanging="360"/>
+      </w:pPr>
+      <w:rPr>
+        <w:rFonts w:ascii="Courier New" w:hAnsi="Courier New" w:cs="Courier New" w:hint="default"/>
+      </w:rPr>
+    </w:lvl>
+    <w:lvl w:ilvl="2" w:tplc="04090005" w:tentative="1">
+      <w:start w:val="1"/>
+      <w:numFmt w:val="bullet"/>
+      <w:lvlText w:val=""/>
+      <w:lvlJc w:val="left"/>
+      <w:pPr>
+        <w:ind w:left="2160" w:hanging="360"/>
+      </w:pPr>
+      <w:rPr>
+        <w:rFonts w:ascii="Wingdings" w:hAnsi="Wingdings" w:hint="default"/>
+      </w:rPr>
+    </w:lvl>
+    <w:lvl w:ilvl="3" w:tplc="04090001" w:tentative="1">
+      <w:start w:val="1"/>
+      <w:numFmt w:val="bullet"/>
+      <w:lvlText w:val=""/>
+      <w:lvlJc w:val="left"/>
+      <w:pPr>
+        <w:ind w:left="2880" w:hanging="360"/>
+      </w:pPr>
+      <w:rPr>
+        <w:rFonts w:ascii="Symbol" w:hAnsi="Symbol" w:hint="default"/>
+      </w:rPr>
+    </w:lvl>
+    <w:lvl w:ilvl="4" w:tplc="04090003" w:tentative="1">
+      <w:start w:val="1"/>
+      <w:numFmt w:val="bullet"/>
+      <w:lvlText w:val="o"/>
+      <w:lvlJc w:val="left"/>
+      <w:pPr>
+        <w:ind w:left="3600" w:hanging="360"/>
+      </w:pPr>
+      <w:rPr>
+        <w:rFonts w:ascii="Courier New" w:hAnsi="Courier New" w:cs="Courier New" w:hint="default"/>
+      </w:rPr>
+    </w:lvl>
+    <w:lvl w:ilvl="5" w:tplc="04090005" w:tentative="1">
+      <w:start w:val="1"/>
+      <w:numFmt w:val="bullet"/>
+      <w:lvlText w:val=""/>
+      <w:lvlJc w:val="left"/>
+      <w:pPr>
+        <w:ind w:left="4320" w:hanging="360"/>
+      </w:pPr>
+      <w:rPr>
+        <w:rFonts w:ascii="Wingdings" w:hAnsi="Wingdings" w:hint="default"/>
+      </w:rPr>
+    </w:lvl>
+    <w:lvl w:ilvl="6" w:tplc="04090001" w:tentative="1">
+      <w:start w:val="1"/>
+      <w:numFmt w:val="bullet"/>
+      <w:lvlText w:val=""/>
+      <w:lvlJc w:val="left"/>
+      <w:pPr>
+        <w:ind w:left="5040" w:hanging="360"/>
+      </w:pPr>
+      <w:rPr>
+        <w:rFonts w:ascii="Symbol" w:hAnsi="Symbol" w:hint="default"/>
+      </w:rPr>
+    </w:lvl>
+    <w:lvl w:ilvl="7" w:tplc="04090003" w:tentative="1">
+      <w:start w:val="1"/>
+      <w:numFmt w:val="bullet"/>
+      <w:lvlText w:val="o"/>
+      <w:lvlJc w:val="left"/>
+      <w:pPr>
+        <w:ind w:left="5760" w:hanging="360"/>
+      </w:pPr>
+      <w:rPr>
+        <w:rFonts w:ascii="Courier New" w:hAnsi="Courier New" w:cs="Courier New" w:hint="default"/>
+      </w:rPr>
+    </w:lvl>
+    <w:lvl w:ilvl="8" w:tplc="04090005" w:tentative="1">
+      <w:start w:val="1"/>
+      <w:numFmt w:val="bullet"/>
+      <w:lvlText w:val=""/>
+      <w:lvlJc w:val="left"/>
+      <w:pPr>
+        <w:ind w:left="6480" w:hanging="360"/>
+      </w:pPr>
+      <w:rPr>
+        <w:rFonts w:ascii="Wingdings" w:hAnsi="Wingdings" w:hint="default"/>
+      </w:rPr>
+    </w:lvl>
+  </w:abstractNum>
+  <w:num w:numId="1" w16cid:durableId="1059406315">
     <w:abstractNumId w:val="2"/>
   </w:num>
-  <w:num w:numId="2">
+  <w:num w:numId="2" w16cid:durableId="849220158">
     <w:abstractNumId w:val="2"/>
   </w:num>
-  <w:num w:numId="3">
+  <w:num w:numId="3" w16cid:durableId="1814520850">
     <w:abstractNumId w:val="0"/>
   </w:num>
-  <w:num w:numId="4">
+  <w:num w:numId="4" w16cid:durableId="858936273">
     <w:abstractNumId w:val="0"/>
   </w:num>
-  <w:num w:numId="5">
+  <w:num w:numId="5" w16cid:durableId="1400246654">
     <w:abstractNumId w:val="0"/>
   </w:num>
-  <w:num w:numId="6">
+  <w:num w:numId="6" w16cid:durableId="1949845347">
     <w:abstractNumId w:val="0"/>
   </w:num>
-  <w:num w:numId="7">
+  <w:num w:numId="7" w16cid:durableId="284047223">
     <w:abstractNumId w:val="0"/>
   </w:num>
-  <w:num w:numId="8">
+  <w:num w:numId="8" w16cid:durableId="551044560">
     <w:abstractNumId w:val="1"/>
+  </w:num>
+  <w:num w:numId="9" w16cid:durableId="208491568">
+    <w:abstractNumId w:val="4"/>
   </w:num>
 </w:numbering>
 </file>
 
 <file path=word/styles.xml><?xml version="1.0" encoding="utf-8"?>
-<w:styles xmlns:mc="http://schemas.openxmlformats.org/markup-compatibility/2006" xmlns:r="http://schemas.openxmlformats.org/officeDocument/2006/relationships" xmlns:w="http://schemas.openxmlformats.org/wordprocessingml/2006/main" xmlns:w14="http://schemas.microsoft.com/office/word/2010/wordml" xmlns:w15="http://schemas.microsoft.com/office/word/2012/wordml" xmlns:w16cid="http://schemas.microsoft.com/office/word/2016/wordml/cid" xmlns:w16se="http://schemas.microsoft.com/office/word/2015/wordml/symex" mc:Ignorable="w14 w15 w16se w16cid">
+<w:styles xmlns:mc="http://schemas.openxmlformats.org/markup-compatibility/2006" xmlns:r="http://schemas.openxmlformats.org/officeDocument/2006/relationships" xmlns:w="http://schemas.openxmlformats.org/wordprocessingml/2006/main" xmlns:w14="http://schemas.microsoft.com/office/word/2010/wordml" xmlns:w15="http://schemas.microsoft.com/office/word/2012/wordml" xmlns:w16cex="http://schemas.microsoft.com/office/word/2018/wordml/cex" xmlns:w16cid="http://schemas.microsoft.com/office/word/2016/wordml/cid" xmlns:w16="http://schemas.microsoft.com/office/word/2018/wordml" xmlns:w16sdtdh="http://schemas.microsoft.com/office/word/2020/wordml/sdtdatahash" xmlns:w16se="http://schemas.microsoft.com/office/word/2015/wordml/symex" mc:Ignorable="w14 w15 w16se w16cid w16 w16cex w16sdtdh">
   <w:docDefaults>
     <w:rPrDefault>
       <w:rPr>
@@ -764,7 +928,7 @@
       </w:pPr>
     </w:pPrDefault>
   </w:docDefaults>
-  <w:latentStyles w:defLockedState="0" w:defUIPriority="0" w:defSemiHidden="0" w:defUnhideWhenUsed="0" w:defQFormat="0" w:count="375">
+  <w:latentStyles w:defLockedState="0" w:defUIPriority="0" w:defSemiHidden="0" w:defUnhideWhenUsed="0" w:defQFormat="0" w:count="376">
     <w:lsdException w:name="heading 5" w:semiHidden="1" w:unhideWhenUsed="1"/>
     <w:lsdException w:name="index 2" w:semiHidden="1" w:unhideWhenUsed="1"/>
     <w:lsdException w:name="index 3" w:semiHidden="1" w:unhideWhenUsed="1"/>
@@ -1100,6 +1264,7 @@
     <w:lsdException w:name="Smart Hyperlink" w:semiHidden="1" w:uiPriority="99" w:unhideWhenUsed="1"/>
     <w:lsdException w:name="Hashtag" w:semiHidden="1" w:uiPriority="99" w:unhideWhenUsed="1"/>
     <w:lsdException w:name="Unresolved Mention" w:semiHidden="1" w:uiPriority="99" w:unhideWhenUsed="1"/>
+    <w:lsdException w:name="Smart Link" w:semiHidden="1" w:uiPriority="99" w:unhideWhenUsed="1"/>
   </w:latentStyles>
   <w:style w:type="paragraph" w:default="1" w:styleId="Normal">
     <w:name w:val="Normal"/>
@@ -2190,6 +2355,23 @@
 </file>
 
 <file path=customXml/item1.xml><?xml version="1.0" encoding="utf-8"?>
+<p:properties xmlns:p="http://schemas.microsoft.com/office/2006/metadata/properties" xmlns:xsi="http://www.w3.org/2001/XMLSchema-instance" xmlns:pc="http://schemas.microsoft.com/office/infopath/2007/PartnerControls">
+  <documentManagement>
+    <_activity xmlns="520fa6a7-921a-468d-ae11-5b66db4f0263" xsi:nil="true"/>
+  </documentManagement>
+</p:properties>
+</file>
+
+<file path=customXml/item2.xml><?xml version="1.0" encoding="utf-8"?>
+<?mso-contentType ?>
+<FormTemplates xmlns="http://schemas.microsoft.com/sharepoint/v3/contenttype/forms">
+  <Display>DocumentLibraryForm</Display>
+  <Edit>DocumentLibraryForm</Edit>
+  <New>DocumentLibraryForm</New>
+</FormTemplates>
+</file>
+
+<file path=customXml/item3.xml><?xml version="1.0" encoding="utf-8"?>
 <ct:contentTypeSchema xmlns:ct="http://schemas.microsoft.com/office/2006/metadata/contentType" xmlns:ma="http://schemas.microsoft.com/office/2006/metadata/properties/metaAttributes" ct:_="" ma:_="" ma:contentTypeName="Document" ma:contentTypeID="0x01010003B2D9E4BF80214B9BA27FA5A64BA75E" ma:contentTypeVersion="14" ma:contentTypeDescription="Create a new document." ma:contentTypeScope="" ma:versionID="35e19c9f42447957aeef35ad4e9f0775">
   <xsd:schema xmlns:xsd="http://www.w3.org/2001/XMLSchema" xmlns:xs="http://www.w3.org/2001/XMLSchema" xmlns:p="http://schemas.microsoft.com/office/2006/metadata/properties" xmlns:ns3="520fa6a7-921a-468d-ae11-5b66db4f0263" xmlns:ns4="86b14049-13d0-451c-a431-554ab31df17d" targetNamespace="http://schemas.microsoft.com/office/2006/metadata/properties" ma:root="true" ma:fieldsID="3310f39e78ae50a0e0e26f2676886874" ns3:_="" ns4:_="">
     <xsd:import namespace="520fa6a7-921a-468d-ae11-5b66db4f0263"/>
@@ -2418,24 +2600,25 @@
 </ct:contentTypeSchema>
 </file>
 
-<file path=customXml/item2.xml><?xml version="1.0" encoding="utf-8"?>
-<?mso-contentType ?>
-<FormTemplates xmlns="http://schemas.microsoft.com/sharepoint/v3/contenttype/forms">
-  <Display>DocumentLibraryForm</Display>
-  <Edit>DocumentLibraryForm</Edit>
-  <New>DocumentLibraryForm</New>
-</FormTemplates>
+<file path=customXml/itemProps1.xml><?xml version="1.0" encoding="utf-8"?>
+<ds:datastoreItem xmlns:ds="http://schemas.openxmlformats.org/officeDocument/2006/customXml" ds:itemID="{5E715E7D-0D64-4272-8189-BFCC92F43C7A}">
+  <ds:schemaRefs>
+    <ds:schemaRef ds:uri="http://schemas.microsoft.com/office/2006/metadata/properties"/>
+    <ds:schemaRef ds:uri="http://schemas.microsoft.com/office/infopath/2007/PartnerControls"/>
+    <ds:schemaRef ds:uri="520fa6a7-921a-468d-ae11-5b66db4f0263"/>
+  </ds:schemaRefs>
+</ds:datastoreItem>
 </file>
 
-<file path=customXml/item3.xml><?xml version="1.0" encoding="utf-8"?>
-<p:properties xmlns:p="http://schemas.microsoft.com/office/2006/metadata/properties" xmlns:xsi="http://www.w3.org/2001/XMLSchema-instance" xmlns:pc="http://schemas.microsoft.com/office/infopath/2007/PartnerControls">
-  <documentManagement>
-    <_activity xmlns="520fa6a7-921a-468d-ae11-5b66db4f0263" xsi:nil="true"/>
-  </documentManagement>
-</p:properties>
+<file path=customXml/itemProps2.xml><?xml version="1.0" encoding="utf-8"?>
+<ds:datastoreItem xmlns:ds="http://schemas.openxmlformats.org/officeDocument/2006/customXml" ds:itemID="{FCBCE211-07B6-4C13-8A67-94AF9E3E8A5F}">
+  <ds:schemaRefs>
+    <ds:schemaRef ds:uri="http://schemas.microsoft.com/sharepoint/v3/contenttype/forms"/>
+  </ds:schemaRefs>
+</ds:datastoreItem>
 </file>
 
-<file path=customXml/itemProps1.xml><?xml version="1.0" encoding="utf-8"?>
+<file path=customXml/itemProps3.xml><?xml version="1.0" encoding="utf-8"?>
 <ds:datastoreItem xmlns:ds="http://schemas.openxmlformats.org/officeDocument/2006/customXml" ds:itemID="{8A93E344-F86D-4A50-9634-D86C6674DBE4}">
   <ds:schemaRefs>
     <ds:schemaRef ds:uri="http://schemas.microsoft.com/office/2006/metadata/contentType"/>
@@ -2452,29 +2635,4 @@
     <ds:schemaRef ds:uri="http://schemas.microsoft.com/internal/obd"/>
   </ds:schemaRefs>
 </ds:datastoreItem>
-</file>
-
-<file path=customXml/itemProps2.xml><?xml version="1.0" encoding="utf-8"?>
-<ds:datastoreItem xmlns:ds="http://schemas.openxmlformats.org/officeDocument/2006/customXml" ds:itemID="{FCBCE211-07B6-4C13-8A67-94AF9E3E8A5F}">
-  <ds:schemaRefs>
-    <ds:schemaRef ds:uri="http://schemas.microsoft.com/sharepoint/v3/contenttype/forms"/>
-  </ds:schemaRefs>
-</ds:datastoreItem>
-</file>
-
-<file path=customXml/itemProps3.xml><?xml version="1.0" encoding="utf-8"?>
-<ds:datastoreItem xmlns:ds="http://schemas.openxmlformats.org/officeDocument/2006/customXml" ds:itemID="{5E715E7D-0D64-4272-8189-BFCC92F43C7A}">
-  <ds:schemaRefs>
-    <ds:schemaRef ds:uri="86b14049-13d0-451c-a431-554ab31df17d"/>
-    <ds:schemaRef ds:uri="http://purl.org/dc/dcmitype/"/>
-    <ds:schemaRef ds:uri="http://purl.org/dc/elements/1.1/"/>
-    <ds:schemaRef ds:uri="http://schemas.microsoft.com/office/2006/metadata/properties"/>
-    <ds:schemaRef ds:uri="http://schemas.microsoft.com/office/2006/documentManagement/types"/>
-    <ds:schemaRef ds:uri="http://www.w3.org/XML/1998/namespace"/>
-    <ds:schemaRef ds:uri="http://schemas.openxmlformats.org/package/2006/metadata/core-properties"/>
-    <ds:schemaRef ds:uri="520fa6a7-921a-468d-ae11-5b66db4f0263"/>
-    <ds:schemaRef ds:uri="http://schemas.microsoft.com/office/infopath/2007/PartnerControls"/>
-    <ds:schemaRef ds:uri="http://purl.org/dc/terms/"/>
-  </ds:schemaRefs>
-</ds:datastoreItem>
 </file>
</xml_diff>